<commit_message>
Edited Chapter 3 up to 3.4.1
</commit_message>
<xml_diff>
--- a/Word/Chapter1.docx
+++ b/Word/Chapter1.docx
@@ -35,7 +35,7 @@
       <w:bookmarkStart w:id="4" w:name="_Toc463625490"/>
       <w:bookmarkStart w:id="5" w:name="_Toc463700930"/>
       <w:bookmarkStart w:id="6" w:name="_Toc428457346"/>
-      <w:bookmarkStart w:id="7" w:name="_Toc428458271"/>
+      <w:bookmarkStart w:id="7" w:name="_Toc430350683"/>
       <w:r>
         <w:t>CHAPTER TITLE</w:t>
       </w:r>
@@ -97,7 +97,7 @@
       <w:bookmarkStart w:id="12" w:name="_Toc463625491"/>
       <w:bookmarkStart w:id="13" w:name="_Toc463700931"/>
       <w:bookmarkStart w:id="14" w:name="_Toc428457347"/>
-      <w:bookmarkStart w:id="15" w:name="_Toc428458272"/>
+      <w:bookmarkStart w:id="15" w:name="_Toc430350684"/>
       <w:r>
         <w:t>First-Level Subheading</w:t>
       </w:r>
@@ -166,7 +166,7 @@
         <w:pStyle w:val="Heading1"/>
       </w:pPr>
       <w:bookmarkStart w:id="16" w:name="_Toc428457348"/>
-      <w:bookmarkStart w:id="17" w:name="_Toc428458273"/>
+      <w:bookmarkStart w:id="17" w:name="_Toc430350685"/>
       <w:r>
         <w:t>Another First-Level Subheading</w:t>
       </w:r>
@@ -192,7 +192,7 @@
       <w:bookmarkStart w:id="22" w:name="_Toc463625492"/>
       <w:bookmarkStart w:id="23" w:name="_Toc463700932"/>
       <w:bookmarkStart w:id="24" w:name="_Toc428457349"/>
-      <w:bookmarkStart w:id="25" w:name="_Toc428458274"/>
+      <w:bookmarkStart w:id="25" w:name="_Toc430350686"/>
       <w:r>
         <w:t>Second-Level Subheading</w:t>
       </w:r>
@@ -254,7 +254,7 @@
         <w:pStyle w:val="Heading2"/>
       </w:pPr>
       <w:bookmarkStart w:id="26" w:name="_Toc428457350"/>
-      <w:bookmarkStart w:id="27" w:name="_Toc428458275"/>
+      <w:bookmarkStart w:id="27" w:name="_Toc430350687"/>
       <w:r>
         <w:t>Another Second-Level Subheading</w:t>
       </w:r>
@@ -281,7 +281,7 @@
       <w:bookmarkStart w:id="32" w:name="_Toc463625493"/>
       <w:bookmarkStart w:id="33" w:name="_Toc463700933"/>
       <w:bookmarkStart w:id="34" w:name="_Toc428457351"/>
-      <w:bookmarkStart w:id="35" w:name="_Toc428458276"/>
+      <w:bookmarkStart w:id="35" w:name="_Toc430350688"/>
       <w:r>
         <w:t>Third-level subheading</w:t>
       </w:r>
@@ -334,7 +334,7 @@
         <w:pStyle w:val="Heading3"/>
       </w:pPr>
       <w:bookmarkStart w:id="36" w:name="_Toc428457352"/>
-      <w:bookmarkStart w:id="37" w:name="_Toc428458277"/>
+      <w:bookmarkStart w:id="37" w:name="_Toc430350689"/>
       <w:r>
         <w:t>Another third-level subheading</w:t>
       </w:r>

</xml_diff>

<commit_message>
edited to  the end of chapter 3, and up to 2.1
</commit_message>
<xml_diff>
--- a/Word/Chapter1.docx
+++ b/Word/Chapter1.docx
@@ -35,7 +35,7 @@
       <w:bookmarkStart w:id="4" w:name="_Toc463625490"/>
       <w:bookmarkStart w:id="5" w:name="_Toc463700930"/>
       <w:bookmarkStart w:id="6" w:name="_Toc428457346"/>
-      <w:bookmarkStart w:id="7" w:name="_Toc430350683"/>
+      <w:bookmarkStart w:id="7" w:name="_Toc431479557"/>
       <w:r>
         <w:t>CHAPTER TITLE</w:t>
       </w:r>
@@ -97,7 +97,7 @@
       <w:bookmarkStart w:id="12" w:name="_Toc463625491"/>
       <w:bookmarkStart w:id="13" w:name="_Toc463700931"/>
       <w:bookmarkStart w:id="14" w:name="_Toc428457347"/>
-      <w:bookmarkStart w:id="15" w:name="_Toc430350684"/>
+      <w:bookmarkStart w:id="15" w:name="_Toc431479558"/>
       <w:r>
         <w:t>First-Level Subheading</w:t>
       </w:r>
@@ -166,7 +166,7 @@
         <w:pStyle w:val="Heading1"/>
       </w:pPr>
       <w:bookmarkStart w:id="16" w:name="_Toc428457348"/>
-      <w:bookmarkStart w:id="17" w:name="_Toc430350685"/>
+      <w:bookmarkStart w:id="17" w:name="_Toc431479559"/>
       <w:r>
         <w:t>Another First-Level Subheading</w:t>
       </w:r>
@@ -192,7 +192,7 @@
       <w:bookmarkStart w:id="22" w:name="_Toc463625492"/>
       <w:bookmarkStart w:id="23" w:name="_Toc463700932"/>
       <w:bookmarkStart w:id="24" w:name="_Toc428457349"/>
-      <w:bookmarkStart w:id="25" w:name="_Toc430350686"/>
+      <w:bookmarkStart w:id="25" w:name="_Toc431479560"/>
       <w:r>
         <w:t>Second-Level Subheading</w:t>
       </w:r>
@@ -254,7 +254,7 @@
         <w:pStyle w:val="Heading2"/>
       </w:pPr>
       <w:bookmarkStart w:id="26" w:name="_Toc428457350"/>
-      <w:bookmarkStart w:id="27" w:name="_Toc430350687"/>
+      <w:bookmarkStart w:id="27" w:name="_Toc431479561"/>
       <w:r>
         <w:t>Another Second-Level Subheading</w:t>
       </w:r>
@@ -281,7 +281,7 @@
       <w:bookmarkStart w:id="32" w:name="_Toc463625493"/>
       <w:bookmarkStart w:id="33" w:name="_Toc463700933"/>
       <w:bookmarkStart w:id="34" w:name="_Toc428457351"/>
-      <w:bookmarkStart w:id="35" w:name="_Toc430350688"/>
+      <w:bookmarkStart w:id="35" w:name="_Toc431479562"/>
       <w:r>
         <w:t>Third-level subheading</w:t>
       </w:r>
@@ -334,7 +334,7 @@
         <w:pStyle w:val="Heading3"/>
       </w:pPr>
       <w:bookmarkStart w:id="36" w:name="_Toc428457352"/>
-      <w:bookmarkStart w:id="37" w:name="_Toc430350689"/>
+      <w:bookmarkStart w:id="37" w:name="_Toc431479563"/>
       <w:r>
         <w:t>Another third-level subheading</w:t>
       </w:r>

</xml_diff>

<commit_message>
LATEX clean up, chap 5 raw update, rebuilt master
</commit_message>
<xml_diff>
--- a/Word/Chapter1.docx
+++ b/Word/Chapter1.docx
@@ -19,8 +19,16 @@
         <w:pStyle w:val="ONEINCHSPACER"/>
         <w:spacing w:before="0"/>
         <w:jc w:val="center"/>
+        <w:rPr>
+          <w:sz w:val="36"/>
+          <w:szCs w:val="36"/>
+        </w:rPr>
       </w:pPr>
       <w:r>
+        <w:rPr>
+          <w:sz w:val="36"/>
+          <w:szCs w:val="36"/>
+        </w:rPr>
         <w:t>CHAPTER 1</w:t>
       </w:r>
     </w:p>
@@ -28,425 +36,15 @@
       <w:pPr>
         <w:pStyle w:val="CHAPTERTITLE"/>
       </w:pPr>
-      <w:bookmarkStart w:id="0" w:name="_Toc452268367"/>
-      <w:bookmarkStart w:id="1" w:name="_Toc452271413"/>
-      <w:bookmarkStart w:id="2" w:name="_Toc463080877"/>
-      <w:bookmarkStart w:id="3" w:name="_Toc463184604"/>
-      <w:bookmarkStart w:id="4" w:name="_Toc463625490"/>
-      <w:bookmarkStart w:id="5" w:name="_Toc463700930"/>
-      <w:bookmarkStart w:id="6" w:name="_Toc428457346"/>
-      <w:bookmarkStart w:id="7" w:name="_Toc431479557"/>
+      <w:bookmarkStart w:id="0" w:name="_Toc434915756"/>
       <w:r>
-        <w:t>CHAPTER TITLE</w:t>
+        <w:rPr>
+          <w:sz w:val="36"/>
+          <w:szCs w:val="36"/>
+        </w:rPr>
+        <w:t>INTRODUCTION</w:t>
       </w:r>
       <w:bookmarkEnd w:id="0"/>
-      <w:bookmarkEnd w:id="1"/>
-      <w:bookmarkEnd w:id="2"/>
-      <w:bookmarkEnd w:id="3"/>
-      <w:bookmarkEnd w:id="4"/>
-      <w:bookmarkEnd w:id="5"/>
-      <w:bookmarkEnd w:id="6"/>
-      <w:bookmarkEnd w:id="7"/>
-    </w:p>
-    <w:p>
-      <w:pPr>
-        <w:pStyle w:val="BodyText"/>
-      </w:pPr>
-      <w:r>
-        <w:t xml:space="preserve">CHAPTER 1 is the </w:t>
-      </w:r>
-      <w:r>
-        <w:rPr>
-          <w:bCs/>
-          <w:iCs/>
-          <w:color w:val="000000"/>
-        </w:rPr>
-        <w:t>One Inch Spacer</w:t>
-      </w:r>
-      <w:r>
-        <w:t xml:space="preserve"> style, which moves the title of the chapter down from the top of the page 1 inch and ensures the correct capitalization. Use this style for each chapter and section number. The </w:t>
-      </w:r>
-      <w:r>
-        <w:rPr>
-          <w:bCs/>
-          <w:iCs/>
-          <w:color w:val="000000"/>
-        </w:rPr>
-        <w:t>Chapter Title</w:t>
-      </w:r>
-      <w:r>
-        <w:rPr>
-          <w:b/>
-          <w:i/>
-          <w:color w:val="FF0000"/>
-        </w:rPr>
-        <w:t xml:space="preserve"> </w:t>
-      </w:r>
-      <w:r>
-        <w:t>style positions your chapter title in the correct position.</w:t>
-      </w:r>
-    </w:p>
-    <w:p>
-      <w:pPr>
-        <w:pStyle w:val="Heading1"/>
-      </w:pPr>
-      <w:bookmarkStart w:id="8" w:name="_Toc452268368"/>
-      <w:bookmarkStart w:id="9" w:name="_Toc452271414"/>
-      <w:bookmarkStart w:id="10" w:name="_Toc463080878"/>
-      <w:bookmarkStart w:id="11" w:name="_Toc463184605"/>
-      <w:bookmarkStart w:id="12" w:name="_Toc463625491"/>
-      <w:bookmarkStart w:id="13" w:name="_Toc463700931"/>
-      <w:bookmarkStart w:id="14" w:name="_Toc428457347"/>
-      <w:bookmarkStart w:id="15" w:name="_Toc431479558"/>
-      <w:r>
-        <w:t>First-Level Subheading</w:t>
-      </w:r>
-      <w:bookmarkEnd w:id="8"/>
-      <w:bookmarkEnd w:id="9"/>
-      <w:bookmarkEnd w:id="10"/>
-      <w:bookmarkEnd w:id="11"/>
-      <w:bookmarkEnd w:id="12"/>
-      <w:bookmarkEnd w:id="13"/>
-      <w:bookmarkEnd w:id="14"/>
-      <w:bookmarkEnd w:id="15"/>
-    </w:p>
-    <w:p>
-      <w:pPr>
-        <w:pStyle w:val="BodyText"/>
-      </w:pPr>
-      <w:r>
-        <w:t xml:space="preserve">The first-level subheading uses the formatting style, </w:t>
-      </w:r>
-      <w:r>
-        <w:rPr>
-          <w:bCs/>
-          <w:iCs/>
-          <w:color w:val="000000"/>
-        </w:rPr>
-        <w:t>Heading 1</w:t>
-      </w:r>
-      <w:r>
-        <w:rPr>
-          <w:color w:val="000000"/>
-        </w:rPr>
-        <w:t xml:space="preserve">.  </w:t>
-      </w:r>
-      <w:r>
-        <w:t>It centers, single line spaces and advances the text after it by one line</w:t>
-      </w:r>
-      <w:r>
-        <w:rPr>
-          <w:color w:val="000000"/>
-        </w:rPr>
-        <w:t xml:space="preserve">.  </w:t>
-      </w:r>
-      <w:r>
-        <w:rPr>
-          <w:bCs/>
-          <w:iCs/>
-          <w:color w:val="000000"/>
-        </w:rPr>
-        <w:t>Heading 1B</w:t>
-      </w:r>
-      <w:r>
-        <w:t xml:space="preserve"> style can be used in place of the </w:t>
-      </w:r>
-      <w:r>
-        <w:rPr>
-          <w:color w:val="000000"/>
-        </w:rPr>
-        <w:t>Heading 1 style</w:t>
-      </w:r>
-      <w:r>
-        <w:t xml:space="preserve">.  It formats using underlining instead of boldfacing.  First-level subheadings must have the first letters of principal words capitalized.  You must capitalize the first-level subheadings yourself.  First-level subheadings must not have more than a single blank line before or after the heading. </w:t>
-      </w:r>
-    </w:p>
-    <w:p>
-      <w:pPr>
-        <w:pStyle w:val="Heading1"/>
-      </w:pPr>
-      <w:bookmarkStart w:id="16" w:name="_Toc428457348"/>
-      <w:bookmarkStart w:id="17" w:name="_Toc431479559"/>
-      <w:r>
-        <w:t>Another First-Level Subheading</w:t>
-      </w:r>
-      <w:bookmarkEnd w:id="16"/>
-      <w:bookmarkEnd w:id="17"/>
-    </w:p>
-    <w:p>
-      <w:pPr>
-        <w:pStyle w:val="BodyText"/>
-      </w:pPr>
-      <w:r>
-        <w:t>The heading above shows that if you have a subheading of a certain level, you must have more than one. The rationale is that you cannot have a list of only one item.</w:t>
-      </w:r>
-    </w:p>
-    <w:p>
-      <w:pPr>
-        <w:pStyle w:val="Heading2"/>
-      </w:pPr>
-      <w:bookmarkStart w:id="18" w:name="_Toc452268369"/>
-      <w:bookmarkStart w:id="19" w:name="_Toc452271415"/>
-      <w:bookmarkStart w:id="20" w:name="_Toc463080879"/>
-      <w:bookmarkStart w:id="21" w:name="_Toc463184606"/>
-      <w:bookmarkStart w:id="22" w:name="_Toc463625492"/>
-      <w:bookmarkStart w:id="23" w:name="_Toc463700932"/>
-      <w:bookmarkStart w:id="24" w:name="_Toc428457349"/>
-      <w:bookmarkStart w:id="25" w:name="_Toc431479560"/>
-      <w:r>
-        <w:t>Second-Level Subheading</w:t>
-      </w:r>
-      <w:bookmarkEnd w:id="18"/>
-      <w:bookmarkEnd w:id="19"/>
-      <w:bookmarkEnd w:id="20"/>
-      <w:bookmarkEnd w:id="21"/>
-      <w:bookmarkEnd w:id="22"/>
-      <w:bookmarkEnd w:id="23"/>
-      <w:bookmarkEnd w:id="24"/>
-      <w:bookmarkEnd w:id="25"/>
-    </w:p>
-    <w:p>
-      <w:pPr>
-        <w:pStyle w:val="BodyText"/>
-      </w:pPr>
-      <w:r>
-        <w:t>The second-level subheading uses the formatting style</w:t>
-      </w:r>
-      <w:r>
-        <w:rPr>
-          <w:color w:val="000000"/>
-        </w:rPr>
-        <w:t>, Heading 2.</w:t>
-      </w:r>
-      <w:r>
-        <w:t xml:space="preserve">  It will "flush-left," boldface and single space the text and advances the text after it by one line.  </w:t>
-      </w:r>
-      <w:r>
-        <w:rPr>
-          <w:color w:val="000000"/>
-        </w:rPr>
-        <w:t>Heading 2B</w:t>
-      </w:r>
-      <w:r>
-        <w:t xml:space="preserve"> style can be used in place of </w:t>
-      </w:r>
-      <w:r>
-        <w:rPr>
-          <w:color w:val="000000"/>
-        </w:rPr>
-        <w:t>the Heading 2 style</w:t>
-      </w:r>
-      <w:r>
-        <w:t xml:space="preserve">.  It formats using underlining instead of boldfacing.  </w:t>
-      </w:r>
-      <w:r>
-        <w:rPr>
-          <w:color w:val="000000"/>
-        </w:rPr>
-        <w:t>Use Heading 2B style if you used Heading 1B</w:t>
-      </w:r>
-      <w:r>
-        <w:t xml:space="preserve"> style for the first-level subheading.  The first letters of principal words must be capitalized</w:t>
-      </w:r>
-    </w:p>
-    <w:p>
-      <w:pPr>
-        <w:pStyle w:val="Heading2"/>
-      </w:pPr>
-      <w:bookmarkStart w:id="26" w:name="_Toc428457350"/>
-      <w:bookmarkStart w:id="27" w:name="_Toc431479561"/>
-      <w:r>
-        <w:t>Another Second-Level Subheading</w:t>
-      </w:r>
-      <w:bookmarkEnd w:id="26"/>
-      <w:bookmarkEnd w:id="27"/>
-    </w:p>
-    <w:p>
-      <w:pPr>
-        <w:pStyle w:val="BodyText"/>
-        <w:ind w:firstLine="288"/>
-      </w:pPr>
-      <w:r>
-        <w:t>The heading above shows that if you have a subheading of a certain level, you must have more than one. The rationale is that you cannot have a list of only one item.</w:t>
-      </w:r>
-    </w:p>
-    <w:p>
-      <w:pPr>
-        <w:pStyle w:val="Heading3"/>
-      </w:pPr>
-      <w:bookmarkStart w:id="28" w:name="_Toc452268370"/>
-      <w:bookmarkStart w:id="29" w:name="_Toc452271416"/>
-      <w:bookmarkStart w:id="30" w:name="_Toc463080880"/>
-      <w:bookmarkStart w:id="31" w:name="_Toc463184607"/>
-      <w:bookmarkStart w:id="32" w:name="_Toc463625493"/>
-      <w:bookmarkStart w:id="33" w:name="_Toc463700933"/>
-      <w:bookmarkStart w:id="34" w:name="_Toc428457351"/>
-      <w:bookmarkStart w:id="35" w:name="_Toc431479562"/>
-      <w:r>
-        <w:t>Third-level subheading</w:t>
-      </w:r>
-      <w:bookmarkEnd w:id="28"/>
-      <w:bookmarkEnd w:id="29"/>
-      <w:bookmarkEnd w:id="30"/>
-      <w:bookmarkEnd w:id="31"/>
-      <w:bookmarkEnd w:id="32"/>
-      <w:bookmarkEnd w:id="33"/>
-      <w:bookmarkEnd w:id="34"/>
-      <w:bookmarkEnd w:id="35"/>
-    </w:p>
-    <w:p>
-      <w:pPr>
-        <w:pStyle w:val="BodyText"/>
-      </w:pPr>
-      <w:r>
-        <w:t xml:space="preserve">The third-level subheading uses the formatting </w:t>
-      </w:r>
-      <w:r>
-        <w:rPr>
-          <w:color w:val="000000"/>
-        </w:rPr>
-        <w:t>style, Heading 3.</w:t>
-      </w:r>
-      <w:r>
-        <w:t xml:space="preserve">  It will "flush-left," boldface and single space the text, and advances the text after it by one line.  </w:t>
-      </w:r>
-      <w:r>
-        <w:rPr>
-          <w:color w:val="000000"/>
-        </w:rPr>
-        <w:t>Heading 3B style can be used in place of the Heading 3 style.  It formats using underlin</w:t>
-      </w:r>
-      <w:r>
-        <w:t xml:space="preserve">ing instead of boldfacing.  </w:t>
-      </w:r>
-      <w:r>
-        <w:rPr>
-          <w:color w:val="000000"/>
-        </w:rPr>
-        <w:t>Use Heading 3B style if you used Heading 1B and 2B</w:t>
-      </w:r>
-      <w:r>
-        <w:t xml:space="preserve"> styles for the first and second-level subheadings.  Only the first letter of the first word and proper nouns are capitalized.  Third-level subheadings must not have more than one single-spaced blank line before or after the heading.</w:t>
-      </w:r>
-    </w:p>
-    <w:p>
-      <w:pPr>
-        <w:pStyle w:val="Heading3"/>
-      </w:pPr>
-      <w:bookmarkStart w:id="36" w:name="_Toc428457352"/>
-      <w:bookmarkStart w:id="37" w:name="_Toc431479563"/>
-      <w:r>
-        <w:t>Another third-level subheading</w:t>
-      </w:r>
-      <w:bookmarkEnd w:id="36"/>
-      <w:bookmarkEnd w:id="37"/>
-    </w:p>
-    <w:p>
-      <w:pPr>
-        <w:pStyle w:val="BodyText"/>
-      </w:pPr>
-      <w:r>
-        <w:t>The heading above shows that if you have a subheading of a certain level, you must have more than one. The rationale is that you cannot have a list of only one item.</w:t>
-      </w:r>
-    </w:p>
-    <w:p>
-      <w:pPr>
-        <w:pStyle w:val="BodyText"/>
-        <w:rPr>
-          <w:bCs/>
-          <w:iCs/>
-        </w:rPr>
-      </w:pPr>
-      <w:r>
-        <w:rPr>
-          <w:b/>
-        </w:rPr>
-        <w:t>Paragraph heading</w:t>
-      </w:r>
-      <w:r>
-        <w:t>. First line of text follows the period on the same line as the heading.  Paragraph headings are indented, boldfaced (or underlined, if you used underlining for the first, second and third-level), and followed by periods; only the first letter of the first word and proper nouns are capitalized.  Paragraph headings are not listed in the table of contents.  (This paragraph uses</w:t>
-      </w:r>
-      <w:r>
-        <w:rPr>
-          <w:color w:val="000000"/>
-        </w:rPr>
-        <w:t xml:space="preserve"> </w:t>
-      </w:r>
-      <w:r>
-        <w:rPr>
-          <w:bCs/>
-          <w:iCs/>
-          <w:color w:val="000000"/>
-        </w:rPr>
-        <w:t>Body Text styl</w:t>
-      </w:r>
-      <w:r>
-        <w:rPr>
-          <w:bCs/>
-          <w:iCs/>
-        </w:rPr>
-        <w:t>e.)</w:t>
-      </w:r>
-    </w:p>
-    <w:p>
-      <w:pPr>
-        <w:pStyle w:val="BodyText"/>
-      </w:pPr>
-      <w:r>
-        <w:t>Here are a few special points to keep in mind when reviewing your thesis or dissertation:</w:t>
-      </w:r>
-    </w:p>
-    <w:p>
-      <w:pPr>
-        <w:pStyle w:val="ListNumber"/>
-        <w:ind w:left="360" w:hanging="360"/>
-      </w:pPr>
-      <w:r>
-        <w:sym w:font="Symbol" w:char="F0B7"/>
-      </w:r>
-      <w:r>
-        <w:tab/>
-        <w:t>Heading levels must be used in the order listed above (the only exception would be if you use only three levels throughout and you elect to use paragraph-style headings instead of third-level headings).  Levels must be ordered consistently from chapter to chapter.  (This paragraph uses the bulleted list style.)</w:t>
-      </w:r>
-    </w:p>
-    <w:p>
-      <w:pPr>
-        <w:pStyle w:val="ListNumber"/>
-        <w:ind w:left="360" w:hanging="360"/>
-      </w:pPr>
-      <w:r>
-        <w:sym w:font="Symbol" w:char="F0B7"/>
-      </w:r>
-      <w:r>
-        <w:tab/>
-        <w:t>Do not underline or bold the chapter number or the chapter title.</w:t>
-      </w:r>
-    </w:p>
-    <w:p>
-      <w:pPr>
-        <w:pStyle w:val="ListNumber"/>
-        <w:ind w:left="360" w:hanging="360"/>
-      </w:pPr>
-      <w:r>
-        <w:sym w:font="Symbol" w:char="F0B7"/>
-      </w:r>
-      <w:r>
-        <w:tab/>
-        <w:t>Either use boldface, or underline all subheadings (with solid underlining rather than broken underlining) but do not mix bold subheadings with underlined subheadings.  (If you use our styles, this is done automatically.)</w:t>
-      </w:r>
-    </w:p>
-    <w:p>
-      <w:pPr>
-        <w:pStyle w:val="ListNumber"/>
-        <w:ind w:left="360" w:hanging="360"/>
-      </w:pPr>
-      <w:r>
-        <w:sym w:font="Symbol" w:char="F0B7"/>
-      </w:r>
-      <w:r>
-        <w:tab/>
-        <w:t>Do not leave more than a single-spaced blank line before or after any heading.  (This template only uses one space before or after the chapter titles and subheadings.)</w:t>
-      </w:r>
     </w:p>
     <w:p>
       <w:pPr>
@@ -463,11 +61,7 @@
         </w:sectPr>
       </w:pPr>
       <w:r>
-        <w:sym w:font="Symbol" w:char="F0B7"/>
-      </w:r>
-      <w:r>
-        <w:tab/>
-        <w:t>A section or chapter cannot be divided into only one part.  If a section is to have subheadings, there must be at least two headings at any given level.</w:t>
+        <w:t>TEST</w:t>
       </w:r>
     </w:p>
     <w:p>
@@ -775,7 +369,7 @@
         <w:rStyle w:val="PageNumber"/>
         <w:noProof/>
       </w:rPr>
-      <w:t>1</w:t>
+      <w:t>2</w:t>
     </w:r>
     <w:r>
       <w:rPr>

</xml_diff>

<commit_message>
First completed version of the thesis
</commit_message>
<xml_diff>
--- a/Word/Chapter1.docx
+++ b/Word/Chapter1.docx
@@ -36,7 +36,7 @@
       <w:pPr>
         <w:pStyle w:val="CHAPTERTITLE"/>
       </w:pPr>
-      <w:bookmarkStart w:id="0" w:name="_Toc439680273"/>
+      <w:bookmarkStart w:id="0" w:name="_Toc440031419"/>
       <w:r>
         <w:rPr>
           <w:sz w:val="36"/>
@@ -45,6 +45,47 @@
         <w:t>INTRODUCTION</w:t>
       </w:r>
       <w:bookmarkEnd w:id="0"/>
+    </w:p>
+    <w:p>
+      <w:pPr>
+        <w:pStyle w:val="BodyText"/>
+        <w:jc w:val="both"/>
+      </w:pPr>
+      <w:r>
+        <w:t>The atmosphere of the Earth is a dynamical, evolving system dependent upon its composition. The concentration of various atmospheric species is dependent upon altitude, geographical location, and time of day. These species interact with the incoming sunlight to absorb, scatter, and emit the incoming radiance. Using spectroscopy, concentrations of different species can be determined to discover the composition of the atmosphere. Over a period of time changes to the composition caused by natural and anthropogenic sources can be used to infer the climate change effects. One important species in determining the radiative forcing effect is stratospheric sulfuric aerosol, which are submicron droplets that scattering incoming irradiance away from Earth and assist in the formation of clouds causing a cooling effect overall. The source for these aerosols come from the burning of fossil fuels, biomass burning, and marine processes and consist of the background aerosol layer. A large unpredictable perturbation of this aerosol layer occurs after large volcanic eruptions that can inject large quantities of sulfur directly into the stratosphere.</w:t>
+      </w:r>
+    </w:p>
+    <w:p>
+      <w:pPr>
+        <w:pStyle w:val="BodyText"/>
+        <w:jc w:val="both"/>
+      </w:pPr>
+      <w:r>
+        <w:t xml:space="preserve">Many instruments over the past decades have been used to determine and monitor the atmospheric state. However, many of these instruments are no longer operational or are operating well past there expected lifetimes. In this work a proposal for a new passive remote sensing instrument, named the Aerosol Limb Imager (ALI), will be discussed which images the polarized limb radiance of the atmosphere to determine stratospheric aerosol profiles. The prototype instrument, although a prototype for a satellite instrument, will be test on a stratospheric balloon flight and has been designed for this platform </w:t>
+      </w:r>
+    </w:p>
+    <w:p>
+      <w:pPr>
+        <w:pStyle w:val="BodyText"/>
+        <w:jc w:val="both"/>
+      </w:pPr>
+      <w:r>
+        <w:t>Chapter 2 will outline the atmospheric background on which this project is based. An overview of the stratospheric aerosol, including its discovery and discussion about the important of aerosol in the atmosphere, effect on climate change, sources, and microphysical properties. Following will be an overview of the different techniques used to measure aerosols including in-situ and satellite based methods. Then a brief overview of radiative transfer theory will underwent including scalar and polarized theory. Following is a brief discussion of the SASKTRAN-HR model used within this work.</w:t>
+      </w:r>
+    </w:p>
+    <w:p>
+      <w:pPr>
+        <w:pStyle w:val="BodyText"/>
+        <w:jc w:val="both"/>
+      </w:pPr>
+      <w:r>
+        <w:t>Chapter 3 starts with an overview of acousto-optics tunable filters (AOTF), since this device is at the core of the ALI system. Continuing will be a discussion of the optical and system design of the ALI instrument including calibration, testing, and operation software. Since ALI is a linear polarized instrument, a study was underwent to determine the best polarization to achieve the highest possible aerosol sensitivity, accuracy, and precision possible. Furthermore, the optimal geometry for a limb scatter polarized instrument is also determine. The results of this study will be the focus of Chapter 4. The final discussion section, Chapter 5, is a discussion of the ALI test flight from a stratospheric balloon and the results from the measurements recorded from the flights. This includes calibrated images, retrieved aerosol profiles, precision estimates, and particle size estimation.</w:t>
+      </w:r>
+    </w:p>
+    <w:p>
+      <w:pPr>
+        <w:pStyle w:val="BodyText"/>
+      </w:pPr>
     </w:p>
     <w:p>
       <w:pPr>
@@ -60,9 +101,6 @@
           <w:titlePg/>
         </w:sectPr>
       </w:pPr>
-      <w:r>
-        <w:t>TEST</w:t>
-      </w:r>
     </w:p>
     <w:p>
       <w:pPr>
@@ -313,7 +351,7 @@
         <w:rStyle w:val="PageNumber"/>
         <w:noProof/>
       </w:rPr>
-      <w:t>3</w:t>
+      <w:t>2</w:t>
     </w:r>
     <w:r>
       <w:rPr>
@@ -369,7 +407,7 @@
         <w:rStyle w:val="PageNumber"/>
         <w:noProof/>
       </w:rPr>
-      <w:t>2</w:t>
+      <w:t>3</w:t>
     </w:r>
     <w:r>
       <w:rPr>

</xml_diff>